<commit_message>
add fft samplling theorem, Hall current expression
</commit_message>
<xml_diff>
--- a/algorithm.docx
+++ b/algorithm.docx
@@ -72,6 +72,24 @@
           <w:highlight w:val="yellow"/>
         </w:rPr>
         <w:t>3 Sorting</w:t>
+      </w:r>
+    </w:p>
+    <w:p>
+      <w:pPr>
+        <w:pStyle w:val="ListParagraph"/>
+        <w:rPr>
+          <w:sz w:val="28"/>
+          <w:szCs w:val="28"/>
+          <w:highlight w:val="yellow"/>
+        </w:rPr>
+      </w:pPr>
+      <w:r>
+        <w:rPr>
+          <w:sz w:val="28"/>
+          <w:szCs w:val="28"/>
+          <w:highlight w:val="yellow"/>
+        </w:rPr>
+        <w:t>4 Tree</w:t>
       </w:r>
     </w:p>
     <w:p>
@@ -364,11 +382,9 @@
                       <w:pPr>
                         <w:jc w:val="center"/>
                       </w:pPr>
-                      <w:proofErr w:type="gramStart"/>
                       <w:r>
                         <w:t>root</w:t>
                       </w:r>
-                      <w:proofErr w:type="gramEnd"/>
                     </w:p>
                   </w:txbxContent>
                 </v:textbox>
@@ -549,13 +565,8 @@
                         <w:jc w:val="center"/>
                       </w:pPr>
                       <w:r>
-                        <w:t xml:space="preserve"> </w:t>
+                        <w:t xml:space="preserve"> left</w:t>
                       </w:r>
-                      <w:proofErr w:type="gramStart"/>
-                      <w:r>
-                        <w:t>left</w:t>
-                      </w:r>
-                      <w:proofErr w:type="gramEnd"/>
                     </w:p>
                   </w:txbxContent>
                 </v:textbox>
@@ -643,11 +654,9 @@
                       <w:pPr>
                         <w:jc w:val="center"/>
                       </w:pPr>
-                      <w:proofErr w:type="gramStart"/>
                       <w:r>
                         <w:t>right</w:t>
                       </w:r>
-                      <w:proofErr w:type="gramEnd"/>
                     </w:p>
                   </w:txbxContent>
                 </v:textbox>
@@ -17104,8 +17113,6 @@
           <w:shd w:val="clear" w:color="auto" w:fill="FFFFFF"/>
         </w:rPr>
       </w:pPr>
-      <w:bookmarkStart w:id="0" w:name="_GoBack"/>
-      <w:bookmarkEnd w:id="0"/>
     </w:p>
     <w:p>
       <w:pPr>
@@ -17636,6 +17643,774 @@
           <w:shd w:val="clear" w:color="auto" w:fill="FFFFFF"/>
         </w:rPr>
         <w:lastRenderedPageBreak/>
+        <w:t>Tree</w:t>
+      </w:r>
+    </w:p>
+    <w:p>
+      <w:pPr>
+        <w:pStyle w:val="ListParagraph"/>
+        <w:numPr>
+          <w:ilvl w:val="1"/>
+          <w:numId w:val="32"/>
+        </w:numPr>
+        <w:rPr>
+          <w:rFonts w:cs="Helvetica"/>
+          <w:b/>
+          <w:color w:val="000000"/>
+          <w:sz w:val="28"/>
+          <w:szCs w:val="28"/>
+          <w:shd w:val="clear" w:color="auto" w:fill="FFFFFF"/>
+        </w:rPr>
+      </w:pPr>
+      <w:r>
+        <w:rPr>
+          <w:rFonts w:cs="Helvetica"/>
+          <w:b/>
+          <w:color w:val="000000"/>
+          <w:sz w:val="28"/>
+          <w:szCs w:val="28"/>
+          <w:shd w:val="clear" w:color="auto" w:fill="FFFFFF"/>
+        </w:rPr>
+        <w:t xml:space="preserve"> Binary Tree</w:t>
+      </w:r>
+    </w:p>
+    <w:p>
+      <w:pPr>
+        <w:pStyle w:val="ListParagraph"/>
+        <w:numPr>
+          <w:ilvl w:val="0"/>
+          <w:numId w:val="42"/>
+        </w:numPr>
+        <w:rPr>
+          <w:rFonts w:cs="Helvetica"/>
+          <w:b/>
+          <w:color w:val="000000"/>
+          <w:sz w:val="24"/>
+          <w:szCs w:val="24"/>
+          <w:shd w:val="clear" w:color="auto" w:fill="FFFFFF"/>
+        </w:rPr>
+      </w:pPr>
+      <w:r>
+        <w:rPr>
+          <w:rFonts w:cs="Helvetica"/>
+          <w:b/>
+          <w:color w:val="000000"/>
+          <w:sz w:val="24"/>
+          <w:szCs w:val="24"/>
+          <w:shd w:val="clear" w:color="auto" w:fill="FFFFFF"/>
+        </w:rPr>
+        <w:t>Properties</w:t>
+      </w:r>
+    </w:p>
+    <w:p>
+      <w:pPr>
+        <w:pStyle w:val="NormalWeb"/>
+        <w:numPr>
+          <w:ilvl w:val="0"/>
+          <w:numId w:val="41"/>
+        </w:numPr>
+        <w:shd w:val="clear" w:color="auto" w:fill="FFFFFF"/>
+        <w:spacing w:before="0" w:beforeAutospacing="0" w:after="0" w:afterAutospacing="0"/>
+        <w:textAlignment w:val="baseline"/>
+        <w:rPr>
+          <w:rStyle w:val="Strong"/>
+          <w:rFonts w:ascii="Arial" w:hAnsi="Arial" w:cs="Arial"/>
+          <w:bCs w:val="0"/>
+        </w:rPr>
+      </w:pPr>
+      <w:r>
+        <w:rPr>
+          <w:rStyle w:val="Strong"/>
+          <w:rFonts w:ascii="Arial" w:hAnsi="Arial" w:cs="Arial"/>
+          <w:b w:val="0"/>
+          <w:bdr w:val="none" w:sz="0" w:space="0" w:color="auto" w:frame="1"/>
+        </w:rPr>
+        <w:t>How many different Unlabeled Binary Trees can be there with n nodes?</w:t>
+      </w:r>
+    </w:p>
+    <w:p>
+      <w:pPr>
+        <w:pStyle w:val="NormalWeb"/>
+        <w:shd w:val="clear" w:color="auto" w:fill="FFFFFF"/>
+        <w:spacing w:before="0" w:beforeAutospacing="0" w:after="0" w:afterAutospacing="0"/>
+        <w:ind w:left="720"/>
+        <w:textAlignment w:val="baseline"/>
+        <w:rPr>
+          <w:rFonts w:ascii="Arial" w:hAnsi="Arial" w:cs="Arial"/>
+          <w:b/>
+        </w:rPr>
+      </w:pPr>
+    </w:p>
+    <w:p>
+      <w:pPr>
+        <w:pStyle w:val="HTMLPreformatted"/>
+        <w:shd w:val="clear" w:color="auto" w:fill="E0E0E0"/>
+        <w:spacing w:after="150"/>
+        <w:textAlignment w:val="baseline"/>
+        <w:rPr>
+          <w:rFonts w:ascii="Consolas" w:hAnsi="Consolas" w:cs="Consolas"/>
+          <w:sz w:val="23"/>
+          <w:szCs w:val="23"/>
+        </w:rPr>
+      </w:pPr>
+      <w:r>
+        <w:rPr>
+          <w:rFonts w:ascii="Consolas" w:hAnsi="Consolas" w:cs="Consolas"/>
+          <w:sz w:val="23"/>
+          <w:szCs w:val="23"/>
+        </w:rPr>
+        <w:t>For n  = 1, there is only one tree</w:t>
+      </w:r>
+    </w:p>
+    <w:p>
+      <w:pPr>
+        <w:pStyle w:val="HTMLPreformatted"/>
+        <w:shd w:val="clear" w:color="auto" w:fill="E0E0E0"/>
+        <w:spacing w:after="150"/>
+        <w:textAlignment w:val="baseline"/>
+        <w:rPr>
+          <w:rFonts w:ascii="Consolas" w:hAnsi="Consolas" w:cs="Consolas"/>
+          <w:sz w:val="23"/>
+          <w:szCs w:val="23"/>
+        </w:rPr>
+      </w:pPr>
+      <w:r>
+        <w:rPr>
+          <w:rFonts w:ascii="Consolas" w:hAnsi="Consolas" w:cs="Consolas"/>
+          <w:sz w:val="23"/>
+          <w:szCs w:val="23"/>
+        </w:rPr>
+        <w:t xml:space="preserve">   o</w:t>
+      </w:r>
+    </w:p>
+    <w:p>
+      <w:pPr>
+        <w:pStyle w:val="HTMLPreformatted"/>
+        <w:shd w:val="clear" w:color="auto" w:fill="E0E0E0"/>
+        <w:spacing w:after="150"/>
+        <w:textAlignment w:val="baseline"/>
+        <w:rPr>
+          <w:rFonts w:ascii="Consolas" w:hAnsi="Consolas" w:cs="Consolas"/>
+          <w:sz w:val="23"/>
+          <w:szCs w:val="23"/>
+        </w:rPr>
+      </w:pPr>
+    </w:p>
+    <w:p>
+      <w:pPr>
+        <w:pStyle w:val="HTMLPreformatted"/>
+        <w:shd w:val="clear" w:color="auto" w:fill="E0E0E0"/>
+        <w:spacing w:after="150"/>
+        <w:textAlignment w:val="baseline"/>
+        <w:rPr>
+          <w:rFonts w:ascii="Consolas" w:hAnsi="Consolas" w:cs="Consolas"/>
+          <w:sz w:val="23"/>
+          <w:szCs w:val="23"/>
+        </w:rPr>
+      </w:pPr>
+      <w:r>
+        <w:rPr>
+          <w:rFonts w:ascii="Consolas" w:hAnsi="Consolas" w:cs="Consolas"/>
+          <w:sz w:val="23"/>
+          <w:szCs w:val="23"/>
+        </w:rPr>
+        <w:t>For n  = 2, there are two trees</w:t>
+      </w:r>
+    </w:p>
+    <w:p>
+      <w:pPr>
+        <w:pStyle w:val="HTMLPreformatted"/>
+        <w:shd w:val="clear" w:color="auto" w:fill="E0E0E0"/>
+        <w:spacing w:after="150"/>
+        <w:textAlignment w:val="baseline"/>
+        <w:rPr>
+          <w:rFonts w:ascii="Consolas" w:hAnsi="Consolas" w:cs="Consolas"/>
+          <w:sz w:val="23"/>
+          <w:szCs w:val="23"/>
+        </w:rPr>
+      </w:pPr>
+      <w:r>
+        <w:rPr>
+          <w:rFonts w:ascii="Consolas" w:hAnsi="Consolas" w:cs="Consolas"/>
+          <w:sz w:val="23"/>
+          <w:szCs w:val="23"/>
+        </w:rPr>
+        <w:t xml:space="preserve">   o      o</w:t>
+      </w:r>
+    </w:p>
+    <w:p>
+      <w:pPr>
+        <w:pStyle w:val="HTMLPreformatted"/>
+        <w:shd w:val="clear" w:color="auto" w:fill="E0E0E0"/>
+        <w:spacing w:after="150"/>
+        <w:textAlignment w:val="baseline"/>
+        <w:rPr>
+          <w:rFonts w:ascii="Consolas" w:hAnsi="Consolas" w:cs="Consolas"/>
+          <w:sz w:val="23"/>
+          <w:szCs w:val="23"/>
+        </w:rPr>
+      </w:pPr>
+      <w:r>
+        <w:rPr>
+          <w:rFonts w:ascii="Consolas" w:hAnsi="Consolas" w:cs="Consolas"/>
+          <w:sz w:val="23"/>
+          <w:szCs w:val="23"/>
+        </w:rPr>
+        <w:t xml:space="preserve">  /        \  </w:t>
+      </w:r>
+    </w:p>
+    <w:p>
+      <w:pPr>
+        <w:pStyle w:val="HTMLPreformatted"/>
+        <w:shd w:val="clear" w:color="auto" w:fill="E0E0E0"/>
+        <w:spacing w:after="150"/>
+        <w:textAlignment w:val="baseline"/>
+        <w:rPr>
+          <w:rFonts w:ascii="Consolas" w:hAnsi="Consolas" w:cs="Consolas"/>
+          <w:sz w:val="23"/>
+          <w:szCs w:val="23"/>
+        </w:rPr>
+      </w:pPr>
+      <w:r>
+        <w:rPr>
+          <w:rFonts w:ascii="Consolas" w:hAnsi="Consolas" w:cs="Consolas"/>
+          <w:sz w:val="23"/>
+          <w:szCs w:val="23"/>
+        </w:rPr>
+        <w:t xml:space="preserve"> o          o</w:t>
+      </w:r>
+    </w:p>
+    <w:p>
+      <w:pPr>
+        <w:pStyle w:val="HTMLPreformatted"/>
+        <w:shd w:val="clear" w:color="auto" w:fill="E0E0E0"/>
+        <w:spacing w:after="150"/>
+        <w:textAlignment w:val="baseline"/>
+        <w:rPr>
+          <w:rFonts w:ascii="Consolas" w:hAnsi="Consolas" w:cs="Consolas"/>
+          <w:sz w:val="23"/>
+          <w:szCs w:val="23"/>
+        </w:rPr>
+      </w:pPr>
+    </w:p>
+    <w:p>
+      <w:pPr>
+        <w:pStyle w:val="HTMLPreformatted"/>
+        <w:shd w:val="clear" w:color="auto" w:fill="E0E0E0"/>
+        <w:spacing w:after="150"/>
+        <w:textAlignment w:val="baseline"/>
+        <w:rPr>
+          <w:rFonts w:ascii="Consolas" w:hAnsi="Consolas" w:cs="Consolas"/>
+          <w:sz w:val="23"/>
+          <w:szCs w:val="23"/>
+        </w:rPr>
+      </w:pPr>
+      <w:r>
+        <w:rPr>
+          <w:rFonts w:ascii="Consolas" w:hAnsi="Consolas" w:cs="Consolas"/>
+          <w:sz w:val="23"/>
+          <w:szCs w:val="23"/>
+        </w:rPr>
+        <w:t>For n  = 3, there are five trees</w:t>
+      </w:r>
+    </w:p>
+    <w:p>
+      <w:pPr>
+        <w:pStyle w:val="HTMLPreformatted"/>
+        <w:shd w:val="clear" w:color="auto" w:fill="E0E0E0"/>
+        <w:spacing w:after="150"/>
+        <w:textAlignment w:val="baseline"/>
+        <w:rPr>
+          <w:rFonts w:ascii="Consolas" w:hAnsi="Consolas" w:cs="Consolas"/>
+          <w:sz w:val="23"/>
+          <w:szCs w:val="23"/>
+        </w:rPr>
+      </w:pPr>
+      <w:r>
+        <w:rPr>
+          <w:rFonts w:ascii="Consolas" w:hAnsi="Consolas" w:cs="Consolas"/>
+          <w:sz w:val="23"/>
+          <w:szCs w:val="23"/>
+        </w:rPr>
+        <w:t xml:space="preserve">    o      o           o         o      o</w:t>
+      </w:r>
+    </w:p>
+    <w:p>
+      <w:pPr>
+        <w:pStyle w:val="HTMLPreformatted"/>
+        <w:shd w:val="clear" w:color="auto" w:fill="E0E0E0"/>
+        <w:spacing w:after="150"/>
+        <w:textAlignment w:val="baseline"/>
+        <w:rPr>
+          <w:rFonts w:ascii="Consolas" w:hAnsi="Consolas" w:cs="Consolas"/>
+          <w:sz w:val="23"/>
+          <w:szCs w:val="23"/>
+        </w:rPr>
+      </w:pPr>
+      <w:r>
+        <w:rPr>
+          <w:rFonts w:ascii="Consolas" w:hAnsi="Consolas" w:cs="Consolas"/>
+          <w:sz w:val="23"/>
+          <w:szCs w:val="23"/>
+        </w:rPr>
+        <w:t xml:space="preserve">   /        \         /  \      /         \</w:t>
+      </w:r>
+    </w:p>
+    <w:p>
+      <w:pPr>
+        <w:pStyle w:val="HTMLPreformatted"/>
+        <w:shd w:val="clear" w:color="auto" w:fill="E0E0E0"/>
+        <w:spacing w:after="150"/>
+        <w:textAlignment w:val="baseline"/>
+        <w:rPr>
+          <w:rFonts w:ascii="Consolas" w:hAnsi="Consolas" w:cs="Consolas"/>
+          <w:sz w:val="23"/>
+          <w:szCs w:val="23"/>
+        </w:rPr>
+      </w:pPr>
+      <w:r>
+        <w:rPr>
+          <w:rFonts w:ascii="Consolas" w:hAnsi="Consolas" w:cs="Consolas"/>
+          <w:sz w:val="23"/>
+          <w:szCs w:val="23"/>
+        </w:rPr>
+        <w:t xml:space="preserve">  o          o       o    o     o          o</w:t>
+      </w:r>
+    </w:p>
+    <w:p>
+      <w:pPr>
+        <w:pStyle w:val="HTMLPreformatted"/>
+        <w:shd w:val="clear" w:color="auto" w:fill="E0E0E0"/>
+        <w:spacing w:after="150"/>
+        <w:textAlignment w:val="baseline"/>
+        <w:rPr>
+          <w:rFonts w:ascii="Consolas" w:hAnsi="Consolas" w:cs="Consolas"/>
+          <w:sz w:val="23"/>
+          <w:szCs w:val="23"/>
+        </w:rPr>
+      </w:pPr>
+      <w:r>
+        <w:rPr>
+          <w:rFonts w:ascii="Consolas" w:hAnsi="Consolas" w:cs="Consolas"/>
+          <w:sz w:val="23"/>
+          <w:szCs w:val="23"/>
+        </w:rPr>
+        <w:t xml:space="preserve"> /            \                  \        /</w:t>
+      </w:r>
+    </w:p>
+    <w:p>
+      <w:pPr>
+        <w:pStyle w:val="HTMLPreformatted"/>
+        <w:shd w:val="clear" w:color="auto" w:fill="E0E0E0"/>
+        <w:spacing w:after="150"/>
+        <w:textAlignment w:val="baseline"/>
+        <w:rPr>
+          <w:rFonts w:ascii="Consolas" w:hAnsi="Consolas" w:cs="Consolas"/>
+          <w:sz w:val="23"/>
+          <w:szCs w:val="23"/>
+        </w:rPr>
+      </w:pPr>
+      <w:r>
+        <w:rPr>
+          <w:rFonts w:ascii="Consolas" w:hAnsi="Consolas" w:cs="Consolas"/>
+          <w:sz w:val="23"/>
+          <w:szCs w:val="23"/>
+        </w:rPr>
+        <w:t>o              o                  o      o</w:t>
+      </w:r>
+    </w:p>
+    <w:p>
+      <w:pPr>
+        <w:pStyle w:val="NormalWeb"/>
+        <w:shd w:val="clear" w:color="auto" w:fill="FFFFFF"/>
+        <w:spacing w:before="0" w:beforeAutospacing="0" w:after="150" w:afterAutospacing="0"/>
+        <w:textAlignment w:val="baseline"/>
+        <w:rPr>
+          <w:rFonts w:ascii="Arial" w:hAnsi="Arial" w:cs="Arial"/>
+        </w:rPr>
+      </w:pPr>
+      <w:r>
+        <w:rPr>
+          <w:rFonts w:ascii="Arial" w:hAnsi="Arial" w:cs="Arial"/>
+        </w:rPr>
+        <w:t>We use T(n) to denote the number of trees with n nodes. We consider base case</w:t>
+      </w:r>
+    </w:p>
+    <w:p>
+      <w:pPr>
+        <w:pStyle w:val="NormalWeb"/>
+        <w:shd w:val="clear" w:color="auto" w:fill="FFFFFF"/>
+        <w:spacing w:before="0" w:beforeAutospacing="0" w:after="150" w:afterAutospacing="0"/>
+        <w:textAlignment w:val="baseline"/>
+        <w:rPr>
+          <w:rFonts w:ascii="Arial" w:hAnsi="Arial" w:cs="Arial"/>
+        </w:rPr>
+      </w:pPr>
+      <w:r>
+        <w:rPr>
+          <w:rFonts w:ascii="Arial" w:hAnsi="Arial" w:cs="Arial"/>
+        </w:rPr>
+        <w:t>T(0) = 0, because there is only one empty tree.</w:t>
+      </w:r>
+    </w:p>
+    <w:p>
+      <w:pPr>
+        <w:pStyle w:val="NormalWeb"/>
+        <w:shd w:val="clear" w:color="auto" w:fill="FFFFFF"/>
+        <w:spacing w:before="0" w:beforeAutospacing="0" w:after="150" w:afterAutospacing="0"/>
+        <w:textAlignment w:val="baseline"/>
+        <w:rPr>
+          <w:rFonts w:ascii="Arial" w:hAnsi="Arial" w:cs="Arial"/>
+        </w:rPr>
+      </w:pPr>
+      <w:r>
+        <w:rPr>
+          <w:rFonts w:ascii="Arial" w:hAnsi="Arial" w:cs="Arial"/>
+        </w:rPr>
+        <w:t>T(1) = 1, because if we have only one node, the tree is the node itself.</w:t>
+      </w:r>
+    </w:p>
+    <w:p>
+      <w:pPr>
+        <w:pStyle w:val="NormalWeb"/>
+        <w:shd w:val="clear" w:color="auto" w:fill="FFFFFF"/>
+        <w:spacing w:before="0" w:beforeAutospacing="0" w:after="150" w:afterAutospacing="0"/>
+        <w:textAlignment w:val="baseline"/>
+        <w:rPr>
+          <w:rFonts w:ascii="Arial" w:hAnsi="Arial" w:cs="Arial"/>
+        </w:rPr>
+      </w:pPr>
+      <w:r>
+        <w:rPr>
+          <w:rFonts w:ascii="Arial" w:hAnsi="Arial" w:cs="Arial"/>
+        </w:rPr>
+        <w:t>T(2) = 2, after we put the first node, which is also the root node, the rest one can be put either on the left or on the right. So there are two different trees.</w:t>
+      </w:r>
+    </w:p>
+    <w:p>
+      <w:pPr>
+        <w:pStyle w:val="NormalWeb"/>
+        <w:shd w:val="clear" w:color="auto" w:fill="FFFFFF"/>
+        <w:spacing w:before="0" w:beforeAutospacing="0" w:after="150" w:afterAutospacing="0"/>
+        <w:textAlignment w:val="baseline"/>
+        <w:rPr>
+          <w:rFonts w:ascii="Arial" w:hAnsi="Arial" w:cs="Arial"/>
+        </w:rPr>
+      </w:pPr>
+      <w:r>
+        <w:rPr>
+          <w:rFonts w:ascii="Arial" w:hAnsi="Arial" w:cs="Arial"/>
+        </w:rPr>
+        <w:t>Starting from n=3, we first place the root node, then the number of the rest nodes is n-1 =2. There are 3 possibilities,</w:t>
+      </w:r>
+    </w:p>
+    <w:p>
+      <w:pPr>
+        <w:pStyle w:val="NormalWeb"/>
+        <w:shd w:val="clear" w:color="auto" w:fill="FFFFFF"/>
+        <w:spacing w:before="0" w:beforeAutospacing="0" w:after="150" w:afterAutospacing="0"/>
+        <w:textAlignment w:val="baseline"/>
+        <w:rPr>
+          <w:rFonts w:ascii="Arial" w:hAnsi="Arial" w:cs="Arial"/>
+        </w:rPr>
+      </w:pPr>
+      <w:r>
+        <w:rPr>
+          <w:rFonts w:ascii="Arial" w:hAnsi="Arial" w:cs="Arial"/>
+        </w:rPr>
+        <w:t>Possibility number 1:</w:t>
+      </w:r>
+    </w:p>
+    <w:p>
+      <w:pPr>
+        <w:pStyle w:val="NormalWeb"/>
+        <w:shd w:val="clear" w:color="auto" w:fill="FFFFFF"/>
+        <w:spacing w:before="0" w:beforeAutospacing="0" w:after="150" w:afterAutospacing="0"/>
+        <w:textAlignment w:val="baseline"/>
+        <w:rPr>
+          <w:rFonts w:ascii="Arial" w:hAnsi="Arial" w:cs="Arial"/>
+        </w:rPr>
+      </w:pPr>
+      <w:r>
+        <w:rPr>
+          <w:rFonts w:ascii="Arial" w:hAnsi="Arial" w:cs="Arial"/>
+        </w:rPr>
+        <w:t>First, we can place two rest nodes on the left subtree, 0 nodes on the right subtree. The number of trees is the number of tree with 2 nodes times the number of tree with 0 nodes. In our notation, it is T(2)*T(0).</w:t>
+      </w:r>
+    </w:p>
+    <w:p>
+      <w:pPr>
+        <w:pStyle w:val="NormalWeb"/>
+        <w:shd w:val="clear" w:color="auto" w:fill="FFFFFF"/>
+        <w:spacing w:before="0" w:beforeAutospacing="0" w:after="150" w:afterAutospacing="0"/>
+        <w:textAlignment w:val="baseline"/>
+        <w:rPr>
+          <w:rFonts w:ascii="Arial" w:hAnsi="Arial" w:cs="Arial"/>
+        </w:rPr>
+      </w:pPr>
+      <w:r>
+        <w:rPr>
+          <w:rFonts w:ascii="Arial" w:hAnsi="Arial" w:cs="Arial"/>
+        </w:rPr>
+        <w:t>Possibility number 2:</w:t>
+      </w:r>
+    </w:p>
+    <w:p>
+      <w:pPr>
+        <w:pStyle w:val="NormalWeb"/>
+        <w:shd w:val="clear" w:color="auto" w:fill="FFFFFF"/>
+        <w:spacing w:before="0" w:beforeAutospacing="0" w:after="150" w:afterAutospacing="0"/>
+        <w:textAlignment w:val="baseline"/>
+        <w:rPr>
+          <w:rFonts w:ascii="Arial" w:hAnsi="Arial" w:cs="Arial"/>
+        </w:rPr>
+      </w:pPr>
+      <w:r>
+        <w:rPr>
+          <w:rFonts w:ascii="Arial" w:hAnsi="Arial" w:cs="Arial"/>
+        </w:rPr>
+        <w:t>Second, we can place one node on the left subtree, the other on the right subtree. The number is T(1)*T(1).</w:t>
+      </w:r>
+    </w:p>
+    <w:p>
+      <w:pPr>
+        <w:pStyle w:val="NormalWeb"/>
+        <w:shd w:val="clear" w:color="auto" w:fill="FFFFFF"/>
+        <w:spacing w:before="0" w:beforeAutospacing="0" w:after="150" w:afterAutospacing="0"/>
+        <w:textAlignment w:val="baseline"/>
+        <w:rPr>
+          <w:rFonts w:ascii="Arial" w:hAnsi="Arial" w:cs="Arial"/>
+        </w:rPr>
+      </w:pPr>
+      <w:r>
+        <w:rPr>
+          <w:rFonts w:ascii="Arial" w:hAnsi="Arial" w:cs="Arial"/>
+        </w:rPr>
+        <w:lastRenderedPageBreak/>
+        <w:t>Possibility number 3:</w:t>
+      </w:r>
+    </w:p>
+    <w:p>
+      <w:pPr>
+        <w:pStyle w:val="NormalWeb"/>
+        <w:shd w:val="clear" w:color="auto" w:fill="FFFFFF"/>
+        <w:spacing w:before="0" w:beforeAutospacing="0" w:after="150" w:afterAutospacing="0"/>
+        <w:textAlignment w:val="baseline"/>
+        <w:rPr>
+          <w:rFonts w:ascii="Arial" w:hAnsi="Arial" w:cs="Arial"/>
+        </w:rPr>
+      </w:pPr>
+      <w:r>
+        <w:rPr>
+          <w:rFonts w:ascii="Arial" w:hAnsi="Arial" w:cs="Arial"/>
+        </w:rPr>
+        <w:t>First, we can place 0 nodes on the left subtree, 2 nodes on the right subtree. The number of trees is the number of tree with 0 nodes times the number of tree with 2 nodes. In our notation, it is T(0)*T(2).</w:t>
+      </w:r>
+    </w:p>
+    <w:p>
+      <w:pPr>
+        <w:pStyle w:val="NormalWeb"/>
+        <w:shd w:val="clear" w:color="auto" w:fill="FFFFFF"/>
+        <w:spacing w:before="0" w:beforeAutospacing="0" w:after="150" w:afterAutospacing="0"/>
+        <w:textAlignment w:val="baseline"/>
+        <w:rPr>
+          <w:rFonts w:ascii="Arial" w:hAnsi="Arial" w:cs="Arial"/>
+        </w:rPr>
+      </w:pPr>
+    </w:p>
+    <w:p>
+      <w:pPr>
+        <w:pStyle w:val="NormalWeb"/>
+        <w:shd w:val="clear" w:color="auto" w:fill="FFFFFF"/>
+        <w:spacing w:before="0" w:beforeAutospacing="0" w:after="150" w:afterAutospacing="0"/>
+        <w:textAlignment w:val="baseline"/>
+        <w:rPr>
+          <w:rFonts w:ascii="Arial" w:hAnsi="Arial" w:cs="Arial"/>
+        </w:rPr>
+      </w:pPr>
+      <w:r>
+        <w:rPr>
+          <w:rFonts w:ascii="Arial" w:hAnsi="Arial" w:cs="Arial"/>
+        </w:rPr>
+        <w:t>So the total number of trees is</w:t>
+      </w:r>
+    </w:p>
+    <w:p>
+      <w:pPr>
+        <w:pStyle w:val="NormalWeb"/>
+        <w:shd w:val="clear" w:color="auto" w:fill="FFFFFF"/>
+        <w:spacing w:before="0" w:beforeAutospacing="0" w:after="150" w:afterAutospacing="0"/>
+        <w:textAlignment w:val="baseline"/>
+        <w:rPr>
+          <w:rFonts w:ascii="Arial" w:hAnsi="Arial" w:cs="Arial"/>
+        </w:rPr>
+      </w:pPr>
+      <w:r>
+        <w:rPr>
+          <w:rFonts w:ascii="Arial" w:hAnsi="Arial" w:cs="Arial"/>
+        </w:rPr>
+        <w:t>T(2)*T(0) + T(1)*T(1) + T(0)*T(2) = 2*1 + 1*1 +1*2 = 5.</w:t>
+      </w:r>
+    </w:p>
+    <w:p>
+      <w:pPr>
+        <w:pStyle w:val="NormalWeb"/>
+        <w:shd w:val="clear" w:color="auto" w:fill="FFFFFF"/>
+        <w:spacing w:before="0" w:beforeAutospacing="0" w:after="150" w:afterAutospacing="0"/>
+        <w:textAlignment w:val="baseline"/>
+        <w:rPr>
+          <w:rFonts w:ascii="Arial" w:hAnsi="Arial" w:cs="Arial"/>
+        </w:rPr>
+      </w:pPr>
+    </w:p>
+    <w:p>
+      <w:pPr>
+        <w:pStyle w:val="NormalWeb"/>
+        <w:shd w:val="clear" w:color="auto" w:fill="FFFFFF"/>
+        <w:spacing w:before="0" w:beforeAutospacing="0" w:after="150" w:afterAutospacing="0"/>
+        <w:textAlignment w:val="baseline"/>
+        <w:rPr>
+          <w:rFonts w:ascii="Arial" w:hAnsi="Arial" w:cs="Arial"/>
+        </w:rPr>
+      </w:pPr>
+      <w:r>
+        <w:rPr>
+          <w:rFonts w:ascii="Arial" w:hAnsi="Arial" w:cs="Arial"/>
+        </w:rPr>
+        <w:t xml:space="preserve">Similarly, </w:t>
+      </w:r>
+    </w:p>
+    <w:p>
+      <w:pPr>
+        <w:pStyle w:val="NormalWeb"/>
+        <w:shd w:val="clear" w:color="auto" w:fill="FFFFFF"/>
+        <w:spacing w:before="0" w:beforeAutospacing="0" w:after="150" w:afterAutospacing="0"/>
+        <w:textAlignment w:val="baseline"/>
+        <w:rPr>
+          <w:rFonts w:ascii="Arial" w:hAnsi="Arial" w:cs="Arial"/>
+        </w:rPr>
+      </w:pPr>
+      <w:r>
+        <w:rPr>
+          <w:rFonts w:ascii="Arial" w:hAnsi="Arial" w:cs="Arial"/>
+        </w:rPr>
+        <w:t>T(4) = T(0)*T(3) + T(1)*T(2) + T(2)*T(1) + T(3)*T(0)</w:t>
+      </w:r>
+    </w:p>
+    <w:p>
+      <w:pPr>
+        <w:pStyle w:val="NormalWeb"/>
+        <w:shd w:val="clear" w:color="auto" w:fill="FFFFFF"/>
+        <w:spacing w:before="0" w:beforeAutospacing="0" w:after="150" w:afterAutospacing="0"/>
+        <w:textAlignment w:val="baseline"/>
+        <w:rPr>
+          <w:rFonts w:ascii="Arial" w:hAnsi="Arial" w:cs="Arial"/>
+        </w:rPr>
+      </w:pPr>
+      <w:r>
+        <w:rPr>
+          <w:rFonts w:ascii="Arial" w:hAnsi="Arial" w:cs="Arial"/>
+        </w:rPr>
+        <w:t xml:space="preserve">       = 1*5 + 1*2 + 2*1 + 5*1 = 14.</w:t>
+      </w:r>
+    </w:p>
+    <w:p>
+      <w:pPr>
+        <w:pStyle w:val="NormalWeb"/>
+        <w:shd w:val="clear" w:color="auto" w:fill="FFFFFF"/>
+        <w:spacing w:before="0" w:beforeAutospacing="0" w:after="0" w:afterAutospacing="0"/>
+        <w:textAlignment w:val="baseline"/>
+        <w:rPr>
+          <w:rFonts w:ascii="Arial" w:hAnsi="Arial" w:cs="Arial"/>
+        </w:rPr>
+      </w:pPr>
+    </w:p>
+    <w:p>
+      <w:pPr>
+        <w:pStyle w:val="NormalWeb"/>
+        <w:shd w:val="clear" w:color="auto" w:fill="FFFFFF"/>
+        <w:spacing w:before="0" w:beforeAutospacing="0" w:after="0" w:afterAutospacing="0"/>
+        <w:textAlignment w:val="baseline"/>
+        <w:rPr>
+          <w:rFonts w:ascii="Arial" w:hAnsi="Arial" w:cs="Arial"/>
+        </w:rPr>
+      </w:pPr>
+      <w:r>
+        <w:rPr>
+          <w:rFonts w:ascii="Arial" w:hAnsi="Arial" w:cs="Arial"/>
+        </w:rPr>
+        <w:t>In general,</w:t>
+      </w:r>
+    </w:p>
+    <w:p>
+      <w:pPr>
+        <w:pStyle w:val="NormalWeb"/>
+        <w:shd w:val="clear" w:color="auto" w:fill="FFFFFF"/>
+        <w:spacing w:before="0" w:beforeAutospacing="0" w:after="0" w:afterAutospacing="0"/>
+        <w:textAlignment w:val="baseline"/>
+        <w:rPr>
+          <w:rFonts w:ascii="Arial" w:hAnsi="Arial" w:cs="Arial"/>
+        </w:rPr>
+      </w:pPr>
+      <w:r>
+        <w:rPr>
+          <w:rFonts w:ascii="Arial" w:hAnsi="Arial" w:cs="Arial"/>
+        </w:rPr>
+        <w:t>T(n) = \sum_{i=0}^{n-1} T(i) T(n-i-1)</w:t>
+      </w:r>
+      <w:bookmarkStart w:id="0" w:name="_GoBack"/>
+      <w:bookmarkEnd w:id="0"/>
+    </w:p>
+    <w:p>
+      <w:pPr>
+        <w:pStyle w:val="ListParagraph"/>
+        <w:ind w:left="1080"/>
+        <w:rPr>
+          <w:rFonts w:cs="Helvetica"/>
+          <w:b/>
+          <w:color w:val="000000"/>
+          <w:sz w:val="28"/>
+          <w:szCs w:val="28"/>
+          <w:shd w:val="clear" w:color="auto" w:fill="FFFFFF"/>
+        </w:rPr>
+      </w:pPr>
+    </w:p>
+    <w:p>
+      <w:pPr>
+        <w:pStyle w:val="ListParagraph"/>
+        <w:numPr>
+          <w:ilvl w:val="1"/>
+          <w:numId w:val="32"/>
+        </w:numPr>
+        <w:rPr>
+          <w:rFonts w:cs="Helvetica"/>
+          <w:b/>
+          <w:color w:val="000000"/>
+          <w:sz w:val="28"/>
+          <w:szCs w:val="28"/>
+          <w:shd w:val="clear" w:color="auto" w:fill="FFFFFF"/>
+        </w:rPr>
+      </w:pPr>
+      <w:r>
+        <w:rPr>
+          <w:rFonts w:cs="Helvetica"/>
+          <w:b/>
+          <w:color w:val="000000"/>
+          <w:sz w:val="28"/>
+          <w:szCs w:val="28"/>
+          <w:shd w:val="clear" w:color="auto" w:fill="FFFFFF"/>
+        </w:rPr>
+        <w:t xml:space="preserve"> </w:t>
+      </w:r>
+      <w:r>
+        <w:rPr>
+          <w:rFonts w:cs="Helvetica"/>
+          <w:b/>
+          <w:color w:val="000000"/>
+          <w:sz w:val="28"/>
+          <w:szCs w:val="28"/>
+          <w:shd w:val="clear" w:color="auto" w:fill="FFFFFF"/>
+        </w:rPr>
         <w:t>Red and Black Tree</w:t>
       </w:r>
     </w:p>
@@ -18021,6 +18796,7 @@
           <w:bdr w:val="none" w:sz="0" w:space="0" w:color="auto" w:frame="1"/>
           <w:shd w:val="clear" w:color="auto" w:fill="FFFFFF"/>
         </w:rPr>
+        <w:lastRenderedPageBreak/>
         <w:t>Every Red Black Tree with n nodes has height &lt;=</w:t>
       </w:r>
       <w:r>
@@ -18384,7 +19160,6 @@
           <w:sz w:val="24"/>
           <w:szCs w:val="24"/>
         </w:rPr>
-        <w:lastRenderedPageBreak/>
         <w:t>Summary BFS vs DFS</w:t>
       </w:r>
       <w:r>
@@ -19323,6 +20098,7 @@
         <w:ind w:left="1320"/>
       </w:pPr>
       <w:r>
+        <w:lastRenderedPageBreak/>
         <w:t xml:space="preserve">           = or * N</w:t>
       </w:r>
       <w:r>
@@ -19945,6 +20721,7 @@
           <w:rFonts w:asciiTheme="minorHAnsi" w:hAnsiTheme="minorHAnsi" w:cs="Courier New"/>
           <w:color w:val="000000"/>
         </w:rPr>
+        <w:lastRenderedPageBreak/>
         <w:t>        do</w:t>
       </w:r>
     </w:p>
@@ -20560,6 +21337,95 @@
     </w:lvl>
   </w:abstractNum>
   <w:abstractNum w:abstractNumId="3" w15:restartNumberingAfterBreak="0">
+    <w:nsid w:val="05B93E75"/>
+    <w:multiLevelType w:val="hybridMultilevel"/>
+    <w:tmpl w:val="542229FC"/>
+    <w:lvl w:ilvl="0" w:tplc="C6CE543E">
+      <w:start w:val="1"/>
+      <w:numFmt w:val="lowerLetter"/>
+      <w:lvlText w:val="%1."/>
+      <w:lvlJc w:val="left"/>
+      <w:pPr>
+        <w:ind w:left="1440" w:hanging="360"/>
+      </w:pPr>
+      <w:rPr>
+        <w:rFonts w:hint="default"/>
+      </w:rPr>
+    </w:lvl>
+    <w:lvl w:ilvl="1" w:tplc="04090019" w:tentative="1">
+      <w:start w:val="1"/>
+      <w:numFmt w:val="lowerLetter"/>
+      <w:lvlText w:val="%2."/>
+      <w:lvlJc w:val="left"/>
+      <w:pPr>
+        <w:ind w:left="2160" w:hanging="360"/>
+      </w:pPr>
+    </w:lvl>
+    <w:lvl w:ilvl="2" w:tplc="0409001B" w:tentative="1">
+      <w:start w:val="1"/>
+      <w:numFmt w:val="lowerRoman"/>
+      <w:lvlText w:val="%3."/>
+      <w:lvlJc w:val="right"/>
+      <w:pPr>
+        <w:ind w:left="2880" w:hanging="180"/>
+      </w:pPr>
+    </w:lvl>
+    <w:lvl w:ilvl="3" w:tplc="0409000F" w:tentative="1">
+      <w:start w:val="1"/>
+      <w:numFmt w:val="decimal"/>
+      <w:lvlText w:val="%4."/>
+      <w:lvlJc w:val="left"/>
+      <w:pPr>
+        <w:ind w:left="3600" w:hanging="360"/>
+      </w:pPr>
+    </w:lvl>
+    <w:lvl w:ilvl="4" w:tplc="04090019" w:tentative="1">
+      <w:start w:val="1"/>
+      <w:numFmt w:val="lowerLetter"/>
+      <w:lvlText w:val="%5."/>
+      <w:lvlJc w:val="left"/>
+      <w:pPr>
+        <w:ind w:left="4320" w:hanging="360"/>
+      </w:pPr>
+    </w:lvl>
+    <w:lvl w:ilvl="5" w:tplc="0409001B" w:tentative="1">
+      <w:start w:val="1"/>
+      <w:numFmt w:val="lowerRoman"/>
+      <w:lvlText w:val="%6."/>
+      <w:lvlJc w:val="right"/>
+      <w:pPr>
+        <w:ind w:left="5040" w:hanging="180"/>
+      </w:pPr>
+    </w:lvl>
+    <w:lvl w:ilvl="6" w:tplc="0409000F" w:tentative="1">
+      <w:start w:val="1"/>
+      <w:numFmt w:val="decimal"/>
+      <w:lvlText w:val="%7."/>
+      <w:lvlJc w:val="left"/>
+      <w:pPr>
+        <w:ind w:left="5760" w:hanging="360"/>
+      </w:pPr>
+    </w:lvl>
+    <w:lvl w:ilvl="7" w:tplc="04090019" w:tentative="1">
+      <w:start w:val="1"/>
+      <w:numFmt w:val="lowerLetter"/>
+      <w:lvlText w:val="%8."/>
+      <w:lvlJc w:val="left"/>
+      <w:pPr>
+        <w:ind w:left="6480" w:hanging="360"/>
+      </w:pPr>
+    </w:lvl>
+    <w:lvl w:ilvl="8" w:tplc="0409001B" w:tentative="1">
+      <w:start w:val="1"/>
+      <w:numFmt w:val="lowerRoman"/>
+      <w:lvlText w:val="%9."/>
+      <w:lvlJc w:val="right"/>
+      <w:pPr>
+        <w:ind w:left="7200" w:hanging="180"/>
+      </w:pPr>
+    </w:lvl>
+  </w:abstractNum>
+  <w:abstractNum w:abstractNumId="4" w15:restartNumberingAfterBreak="0">
     <w:nsid w:val="073C2EE0"/>
     <w:multiLevelType w:val="hybridMultilevel"/>
     <w:tmpl w:val="117E81A4"/>
@@ -20648,7 +21514,7 @@
       </w:pPr>
     </w:lvl>
   </w:abstractNum>
-  <w:abstractNum w:abstractNumId="4" w15:restartNumberingAfterBreak="0">
+  <w:abstractNum w:abstractNumId="5" w15:restartNumberingAfterBreak="0">
     <w:nsid w:val="0D564823"/>
     <w:multiLevelType w:val="hybridMultilevel"/>
     <w:tmpl w:val="95D813EC"/>
@@ -20737,7 +21603,7 @@
       </w:pPr>
     </w:lvl>
   </w:abstractNum>
-  <w:abstractNum w:abstractNumId="5" w15:restartNumberingAfterBreak="0">
+  <w:abstractNum w:abstractNumId="6" w15:restartNumberingAfterBreak="0">
     <w:nsid w:val="12F902D8"/>
     <w:multiLevelType w:val="hybridMultilevel"/>
     <w:tmpl w:val="3E9C332A"/>
@@ -20826,7 +21692,7 @@
       </w:pPr>
     </w:lvl>
   </w:abstractNum>
-  <w:abstractNum w:abstractNumId="6" w15:restartNumberingAfterBreak="0">
+  <w:abstractNum w:abstractNumId="7" w15:restartNumberingAfterBreak="0">
     <w:nsid w:val="15C26EE2"/>
     <w:multiLevelType w:val="hybridMultilevel"/>
     <w:tmpl w:val="C882C4AC"/>
@@ -20915,7 +21781,7 @@
       </w:pPr>
     </w:lvl>
   </w:abstractNum>
-  <w:abstractNum w:abstractNumId="7" w15:restartNumberingAfterBreak="0">
+  <w:abstractNum w:abstractNumId="8" w15:restartNumberingAfterBreak="0">
     <w:nsid w:val="15F05021"/>
     <w:multiLevelType w:val="hybridMultilevel"/>
     <w:tmpl w:val="9BB26470"/>
@@ -21004,7 +21870,7 @@
       </w:pPr>
     </w:lvl>
   </w:abstractNum>
-  <w:abstractNum w:abstractNumId="8" w15:restartNumberingAfterBreak="0">
+  <w:abstractNum w:abstractNumId="9" w15:restartNumberingAfterBreak="0">
     <w:nsid w:val="15F34514"/>
     <w:multiLevelType w:val="hybridMultilevel"/>
     <w:tmpl w:val="81A2B990"/>
@@ -21093,7 +21959,7 @@
       </w:pPr>
     </w:lvl>
   </w:abstractNum>
-  <w:abstractNum w:abstractNumId="9" w15:restartNumberingAfterBreak="0">
+  <w:abstractNum w:abstractNumId="10" w15:restartNumberingAfterBreak="0">
     <w:nsid w:val="19EF2ECA"/>
     <w:multiLevelType w:val="hybridMultilevel"/>
     <w:tmpl w:val="6256F652"/>
@@ -21182,7 +22048,7 @@
       </w:pPr>
     </w:lvl>
   </w:abstractNum>
-  <w:abstractNum w:abstractNumId="10" w15:restartNumberingAfterBreak="0">
+  <w:abstractNum w:abstractNumId="11" w15:restartNumberingAfterBreak="0">
     <w:nsid w:val="1A1255AE"/>
     <w:multiLevelType w:val="hybridMultilevel"/>
     <w:tmpl w:val="237E178C"/>
@@ -21271,7 +22137,7 @@
       </w:pPr>
     </w:lvl>
   </w:abstractNum>
-  <w:abstractNum w:abstractNumId="11" w15:restartNumberingAfterBreak="0">
+  <w:abstractNum w:abstractNumId="12" w15:restartNumberingAfterBreak="0">
     <w:nsid w:val="1B4F52A2"/>
     <w:multiLevelType w:val="hybridMultilevel"/>
     <w:tmpl w:val="4EEE689E"/>
@@ -21360,7 +22226,7 @@
       </w:pPr>
     </w:lvl>
   </w:abstractNum>
-  <w:abstractNum w:abstractNumId="12" w15:restartNumberingAfterBreak="0">
+  <w:abstractNum w:abstractNumId="13" w15:restartNumberingAfterBreak="0">
     <w:nsid w:val="23367F41"/>
     <w:multiLevelType w:val="hybridMultilevel"/>
     <w:tmpl w:val="235E39C2"/>
@@ -21449,7 +22315,7 @@
       </w:pPr>
     </w:lvl>
   </w:abstractNum>
-  <w:abstractNum w:abstractNumId="13" w15:restartNumberingAfterBreak="0">
+  <w:abstractNum w:abstractNumId="14" w15:restartNumberingAfterBreak="0">
     <w:nsid w:val="25542F02"/>
     <w:multiLevelType w:val="hybridMultilevel"/>
     <w:tmpl w:val="3F30A806"/>
@@ -21538,7 +22404,7 @@
       </w:pPr>
     </w:lvl>
   </w:abstractNum>
-  <w:abstractNum w:abstractNumId="14" w15:restartNumberingAfterBreak="0">
+  <w:abstractNum w:abstractNumId="15" w15:restartNumberingAfterBreak="0">
     <w:nsid w:val="25CE79F1"/>
     <w:multiLevelType w:val="hybridMultilevel"/>
     <w:tmpl w:val="3938714C"/>
@@ -21627,10 +22493,10 @@
       </w:pPr>
     </w:lvl>
   </w:abstractNum>
-  <w:abstractNum w:abstractNumId="15" w15:restartNumberingAfterBreak="0">
+  <w:abstractNum w:abstractNumId="16" w15:restartNumberingAfterBreak="0">
     <w:nsid w:val="271E6405"/>
     <w:multiLevelType w:val="multilevel"/>
-    <w:tmpl w:val="314C8F66"/>
+    <w:tmpl w:val="997EDE28"/>
     <w:lvl w:ilvl="0">
       <w:start w:val="1"/>
       <w:numFmt w:val="decimal"/>
@@ -21646,29 +22512,29 @@
         <w:rFonts w:asciiTheme="minorHAnsi" w:eastAsiaTheme="minorEastAsia" w:hAnsiTheme="minorHAnsi" w:cs="Arial"/>
       </w:rPr>
     </w:lvl>
-    <w:lvl w:ilvl="1" w:tentative="1">
+    <w:lvl w:ilvl="1">
       <w:start w:val="1"/>
       <w:numFmt w:val="decimal"/>
-      <w:lvlText w:val="%2."/>
-      <w:lvlJc w:val="left"/>
-      <w:pPr>
-        <w:tabs>
-          <w:tab w:val="num" w:pos="2520"/>
-        </w:tabs>
+      <w:lvlText w:val="(%2)"/>
+      <w:lvlJc w:val="left"/>
+      <w:pPr>
         <w:ind w:left="2520" w:hanging="360"/>
       </w:pPr>
-    </w:lvl>
-    <w:lvl w:ilvl="2" w:tentative="1">
-      <w:start w:val="1"/>
-      <w:numFmt w:val="decimal"/>
-      <w:lvlText w:val="%3."/>
-      <w:lvlJc w:val="left"/>
-      <w:pPr>
-        <w:tabs>
-          <w:tab w:val="num" w:pos="3240"/>
-        </w:tabs>
+      <w:rPr>
+        <w:rFonts w:hint="default"/>
+      </w:rPr>
+    </w:lvl>
+    <w:lvl w:ilvl="2">
+      <w:start w:val="1"/>
+      <w:numFmt w:val="bullet"/>
+      <w:lvlText w:val=""/>
+      <w:lvlJc w:val="left"/>
+      <w:pPr>
         <w:ind w:left="3240" w:hanging="360"/>
       </w:pPr>
+      <w:rPr>
+        <w:rFonts w:ascii="Symbol" w:eastAsia="Times New Roman" w:hAnsi="Symbol" w:cs="Arial" w:hint="default"/>
+      </w:rPr>
     </w:lvl>
     <w:lvl w:ilvl="3" w:tentative="1">
       <w:start w:val="1"/>
@@ -21743,7 +22609,7 @@
       </w:pPr>
     </w:lvl>
   </w:abstractNum>
-  <w:abstractNum w:abstractNumId="16" w15:restartNumberingAfterBreak="0">
+  <w:abstractNum w:abstractNumId="17" w15:restartNumberingAfterBreak="0">
     <w:nsid w:val="347E07DA"/>
     <w:multiLevelType w:val="hybridMultilevel"/>
     <w:tmpl w:val="2EA01B6A"/>
@@ -21832,7 +22698,97 @@
       </w:pPr>
     </w:lvl>
   </w:abstractNum>
-  <w:abstractNum w:abstractNumId="17" w15:restartNumberingAfterBreak="0">
+  <w:abstractNum w:abstractNumId="18" w15:restartNumberingAfterBreak="0">
+    <w:nsid w:val="35F24E23"/>
+    <w:multiLevelType w:val="hybridMultilevel"/>
+    <w:tmpl w:val="F6302EC0"/>
+    <w:lvl w:ilvl="0" w:tplc="C61CA846">
+      <w:start w:val="1"/>
+      <w:numFmt w:val="decimal"/>
+      <w:lvlText w:val="%1)"/>
+      <w:lvlJc w:val="left"/>
+      <w:pPr>
+        <w:ind w:left="720" w:hanging="360"/>
+      </w:pPr>
+      <w:rPr>
+        <w:rFonts w:hint="default"/>
+        <w:b/>
+      </w:rPr>
+    </w:lvl>
+    <w:lvl w:ilvl="1" w:tplc="04090019" w:tentative="1">
+      <w:start w:val="1"/>
+      <w:numFmt w:val="lowerLetter"/>
+      <w:lvlText w:val="%2."/>
+      <w:lvlJc w:val="left"/>
+      <w:pPr>
+        <w:ind w:left="1440" w:hanging="360"/>
+      </w:pPr>
+    </w:lvl>
+    <w:lvl w:ilvl="2" w:tplc="0409001B" w:tentative="1">
+      <w:start w:val="1"/>
+      <w:numFmt w:val="lowerRoman"/>
+      <w:lvlText w:val="%3."/>
+      <w:lvlJc w:val="right"/>
+      <w:pPr>
+        <w:ind w:left="2160" w:hanging="180"/>
+      </w:pPr>
+    </w:lvl>
+    <w:lvl w:ilvl="3" w:tplc="0409000F" w:tentative="1">
+      <w:start w:val="1"/>
+      <w:numFmt w:val="decimal"/>
+      <w:lvlText w:val="%4."/>
+      <w:lvlJc w:val="left"/>
+      <w:pPr>
+        <w:ind w:left="2880" w:hanging="360"/>
+      </w:pPr>
+    </w:lvl>
+    <w:lvl w:ilvl="4" w:tplc="04090019" w:tentative="1">
+      <w:start w:val="1"/>
+      <w:numFmt w:val="lowerLetter"/>
+      <w:lvlText w:val="%5."/>
+      <w:lvlJc w:val="left"/>
+      <w:pPr>
+        <w:ind w:left="3600" w:hanging="360"/>
+      </w:pPr>
+    </w:lvl>
+    <w:lvl w:ilvl="5" w:tplc="0409001B" w:tentative="1">
+      <w:start w:val="1"/>
+      <w:numFmt w:val="lowerRoman"/>
+      <w:lvlText w:val="%6."/>
+      <w:lvlJc w:val="right"/>
+      <w:pPr>
+        <w:ind w:left="4320" w:hanging="180"/>
+      </w:pPr>
+    </w:lvl>
+    <w:lvl w:ilvl="6" w:tplc="0409000F" w:tentative="1">
+      <w:start w:val="1"/>
+      <w:numFmt w:val="decimal"/>
+      <w:lvlText w:val="%7."/>
+      <w:lvlJc w:val="left"/>
+      <w:pPr>
+        <w:ind w:left="5040" w:hanging="360"/>
+      </w:pPr>
+    </w:lvl>
+    <w:lvl w:ilvl="7" w:tplc="04090019" w:tentative="1">
+      <w:start w:val="1"/>
+      <w:numFmt w:val="lowerLetter"/>
+      <w:lvlText w:val="%8."/>
+      <w:lvlJc w:val="left"/>
+      <w:pPr>
+        <w:ind w:left="5760" w:hanging="360"/>
+      </w:pPr>
+    </w:lvl>
+    <w:lvl w:ilvl="8" w:tplc="0409001B" w:tentative="1">
+      <w:start w:val="1"/>
+      <w:numFmt w:val="lowerRoman"/>
+      <w:lvlText w:val="%9."/>
+      <w:lvlJc w:val="right"/>
+      <w:pPr>
+        <w:ind w:left="6480" w:hanging="180"/>
+      </w:pPr>
+    </w:lvl>
+  </w:abstractNum>
+  <w:abstractNum w:abstractNumId="19" w15:restartNumberingAfterBreak="0">
     <w:nsid w:val="3DAE7889"/>
     <w:multiLevelType w:val="hybridMultilevel"/>
     <w:tmpl w:val="D30C0808"/>
@@ -21921,7 +22877,7 @@
       </w:pPr>
     </w:lvl>
   </w:abstractNum>
-  <w:abstractNum w:abstractNumId="18" w15:restartNumberingAfterBreak="0">
+  <w:abstractNum w:abstractNumId="20" w15:restartNumberingAfterBreak="0">
     <w:nsid w:val="3E5878A3"/>
     <w:multiLevelType w:val="multilevel"/>
     <w:tmpl w:val="8C4A91A0"/>
@@ -22034,7 +22990,7 @@
       </w:rPr>
     </w:lvl>
   </w:abstractNum>
-  <w:abstractNum w:abstractNumId="19" w15:restartNumberingAfterBreak="0">
+  <w:abstractNum w:abstractNumId="21" w15:restartNumberingAfterBreak="0">
     <w:nsid w:val="405842C7"/>
     <w:multiLevelType w:val="hybridMultilevel"/>
     <w:tmpl w:val="E66EC910"/>
@@ -22123,7 +23079,7 @@
       </w:pPr>
     </w:lvl>
   </w:abstractNum>
-  <w:abstractNum w:abstractNumId="20" w15:restartNumberingAfterBreak="0">
+  <w:abstractNum w:abstractNumId="22" w15:restartNumberingAfterBreak="0">
     <w:nsid w:val="40DF661A"/>
     <w:multiLevelType w:val="hybridMultilevel"/>
     <w:tmpl w:val="5A944DEA"/>
@@ -22212,7 +23168,7 @@
       </w:pPr>
     </w:lvl>
   </w:abstractNum>
-  <w:abstractNum w:abstractNumId="21" w15:restartNumberingAfterBreak="0">
+  <w:abstractNum w:abstractNumId="23" w15:restartNumberingAfterBreak="0">
     <w:nsid w:val="40FF4726"/>
     <w:multiLevelType w:val="hybridMultilevel"/>
     <w:tmpl w:val="FA763DBC"/>
@@ -22301,7 +23257,7 @@
       </w:pPr>
     </w:lvl>
   </w:abstractNum>
-  <w:abstractNum w:abstractNumId="22" w15:restartNumberingAfterBreak="0">
+  <w:abstractNum w:abstractNumId="24" w15:restartNumberingAfterBreak="0">
     <w:nsid w:val="413133FE"/>
     <w:multiLevelType w:val="hybridMultilevel"/>
     <w:tmpl w:val="2DDE0A74"/>
@@ -22390,7 +23346,7 @@
       </w:pPr>
     </w:lvl>
   </w:abstractNum>
-  <w:abstractNum w:abstractNumId="23" w15:restartNumberingAfterBreak="0">
+  <w:abstractNum w:abstractNumId="25" w15:restartNumberingAfterBreak="0">
     <w:nsid w:val="44732F78"/>
     <w:multiLevelType w:val="hybridMultilevel"/>
     <w:tmpl w:val="A86CDABE"/>
@@ -22479,7 +23435,7 @@
       </w:pPr>
     </w:lvl>
   </w:abstractNum>
-  <w:abstractNum w:abstractNumId="24" w15:restartNumberingAfterBreak="0">
+  <w:abstractNum w:abstractNumId="26" w15:restartNumberingAfterBreak="0">
     <w:nsid w:val="45AB0685"/>
     <w:multiLevelType w:val="hybridMultilevel"/>
     <w:tmpl w:val="AB7E6CA4"/>
@@ -22568,7 +23524,7 @@
       </w:pPr>
     </w:lvl>
   </w:abstractNum>
-  <w:abstractNum w:abstractNumId="25" w15:restartNumberingAfterBreak="0">
+  <w:abstractNum w:abstractNumId="27" w15:restartNumberingAfterBreak="0">
     <w:nsid w:val="48C62162"/>
     <w:multiLevelType w:val="hybridMultilevel"/>
     <w:tmpl w:val="47D07AD4"/>
@@ -22657,7 +23613,7 @@
       </w:pPr>
     </w:lvl>
   </w:abstractNum>
-  <w:abstractNum w:abstractNumId="26" w15:restartNumberingAfterBreak="0">
+  <w:abstractNum w:abstractNumId="28" w15:restartNumberingAfterBreak="0">
     <w:nsid w:val="4A3A4A7A"/>
     <w:multiLevelType w:val="hybridMultilevel"/>
     <w:tmpl w:val="FACE4140"/>
@@ -22746,7 +23702,7 @@
       </w:pPr>
     </w:lvl>
   </w:abstractNum>
-  <w:abstractNum w:abstractNumId="27" w15:restartNumberingAfterBreak="0">
+  <w:abstractNum w:abstractNumId="29" w15:restartNumberingAfterBreak="0">
     <w:nsid w:val="4B095BE9"/>
     <w:multiLevelType w:val="hybridMultilevel"/>
     <w:tmpl w:val="5F1873A0"/>
@@ -22835,7 +23791,7 @@
       </w:pPr>
     </w:lvl>
   </w:abstractNum>
-  <w:abstractNum w:abstractNumId="28" w15:restartNumberingAfterBreak="0">
+  <w:abstractNum w:abstractNumId="30" w15:restartNumberingAfterBreak="0">
     <w:nsid w:val="4C412391"/>
     <w:multiLevelType w:val="hybridMultilevel"/>
     <w:tmpl w:val="62D6087C"/>
@@ -22924,7 +23880,7 @@
       </w:pPr>
     </w:lvl>
   </w:abstractNum>
-  <w:abstractNum w:abstractNumId="29" w15:restartNumberingAfterBreak="0">
+  <w:abstractNum w:abstractNumId="31" w15:restartNumberingAfterBreak="0">
     <w:nsid w:val="4F6A5F30"/>
     <w:multiLevelType w:val="hybridMultilevel"/>
     <w:tmpl w:val="9ED83500"/>
@@ -23013,7 +23969,7 @@
       </w:pPr>
     </w:lvl>
   </w:abstractNum>
-  <w:abstractNum w:abstractNumId="30" w15:restartNumberingAfterBreak="0">
+  <w:abstractNum w:abstractNumId="32" w15:restartNumberingAfterBreak="0">
     <w:nsid w:val="53AE7640"/>
     <w:multiLevelType w:val="hybridMultilevel"/>
     <w:tmpl w:val="94F04660"/>
@@ -23102,7 +24058,7 @@
       </w:pPr>
     </w:lvl>
   </w:abstractNum>
-  <w:abstractNum w:abstractNumId="31" w15:restartNumberingAfterBreak="0">
+  <w:abstractNum w:abstractNumId="33" w15:restartNumberingAfterBreak="0">
     <w:nsid w:val="569C6701"/>
     <w:multiLevelType w:val="hybridMultilevel"/>
     <w:tmpl w:val="EB84CDC2"/>
@@ -23191,7 +24147,7 @@
       </w:pPr>
     </w:lvl>
   </w:abstractNum>
-  <w:abstractNum w:abstractNumId="32" w15:restartNumberingAfterBreak="0">
+  <w:abstractNum w:abstractNumId="34" w15:restartNumberingAfterBreak="0">
     <w:nsid w:val="5A193141"/>
     <w:multiLevelType w:val="hybridMultilevel"/>
     <w:tmpl w:val="A4E68C60"/>
@@ -23280,7 +24236,7 @@
       </w:pPr>
     </w:lvl>
   </w:abstractNum>
-  <w:abstractNum w:abstractNumId="33" w15:restartNumberingAfterBreak="0">
+  <w:abstractNum w:abstractNumId="35" w15:restartNumberingAfterBreak="0">
     <w:nsid w:val="62440B7C"/>
     <w:multiLevelType w:val="hybridMultilevel"/>
     <w:tmpl w:val="135E8166"/>
@@ -23369,7 +24325,7 @@
       </w:pPr>
     </w:lvl>
   </w:abstractNum>
-  <w:abstractNum w:abstractNumId="34" w15:restartNumberingAfterBreak="0">
+  <w:abstractNum w:abstractNumId="36" w15:restartNumberingAfterBreak="0">
     <w:nsid w:val="6EA341E2"/>
     <w:multiLevelType w:val="hybridMultilevel"/>
     <w:tmpl w:val="3410C1BE"/>
@@ -23458,7 +24414,7 @@
       </w:pPr>
     </w:lvl>
   </w:abstractNum>
-  <w:abstractNum w:abstractNumId="35" w15:restartNumberingAfterBreak="0">
+  <w:abstractNum w:abstractNumId="37" w15:restartNumberingAfterBreak="0">
     <w:nsid w:val="6EA746BF"/>
     <w:multiLevelType w:val="hybridMultilevel"/>
     <w:tmpl w:val="A00ECC9C"/>
@@ -23547,7 +24503,7 @@
       </w:pPr>
     </w:lvl>
   </w:abstractNum>
-  <w:abstractNum w:abstractNumId="36" w15:restartNumberingAfterBreak="0">
+  <w:abstractNum w:abstractNumId="38" w15:restartNumberingAfterBreak="0">
     <w:nsid w:val="70315059"/>
     <w:multiLevelType w:val="hybridMultilevel"/>
     <w:tmpl w:val="DB6A3154"/>
@@ -23636,7 +24592,7 @@
       </w:pPr>
     </w:lvl>
   </w:abstractNum>
-  <w:abstractNum w:abstractNumId="37" w15:restartNumberingAfterBreak="0">
+  <w:abstractNum w:abstractNumId="39" w15:restartNumberingAfterBreak="0">
     <w:nsid w:val="738518A9"/>
     <w:multiLevelType w:val="hybridMultilevel"/>
     <w:tmpl w:val="910E4016"/>
@@ -23725,7 +24681,7 @@
       </w:pPr>
     </w:lvl>
   </w:abstractNum>
-  <w:abstractNum w:abstractNumId="38" w15:restartNumberingAfterBreak="0">
+  <w:abstractNum w:abstractNumId="40" w15:restartNumberingAfterBreak="0">
     <w:nsid w:val="75E525C7"/>
     <w:multiLevelType w:val="multilevel"/>
     <w:tmpl w:val="729C31E8"/>
@@ -23846,7 +24802,7 @@
       </w:rPr>
     </w:lvl>
   </w:abstractNum>
-  <w:abstractNum w:abstractNumId="39" w15:restartNumberingAfterBreak="0">
+  <w:abstractNum w:abstractNumId="41" w15:restartNumberingAfterBreak="0">
     <w:nsid w:val="78E3699D"/>
     <w:multiLevelType w:val="hybridMultilevel"/>
     <w:tmpl w:val="8110B406"/>
@@ -23936,124 +24892,130 @@
     </w:lvl>
   </w:abstractNum>
   <w:num w:numId="1">
+    <w:abstractNumId w:val="15"/>
+  </w:num>
+  <w:num w:numId="2">
+    <w:abstractNumId w:val="24"/>
+  </w:num>
+  <w:num w:numId="3">
     <w:abstractNumId w:val="14"/>
   </w:num>
-  <w:num w:numId="2">
-    <w:abstractNumId w:val="22"/>
-  </w:num>
-  <w:num w:numId="3">
-    <w:abstractNumId w:val="13"/>
-  </w:num>
   <w:num w:numId="4">
-    <w:abstractNumId w:val="38"/>
+    <w:abstractNumId w:val="40"/>
   </w:num>
   <w:num w:numId="5">
-    <w:abstractNumId w:val="9"/>
+    <w:abstractNumId w:val="10"/>
   </w:num>
   <w:num w:numId="6">
-    <w:abstractNumId w:val="39"/>
+    <w:abstractNumId w:val="41"/>
   </w:num>
   <w:num w:numId="7">
-    <w:abstractNumId w:val="21"/>
+    <w:abstractNumId w:val="23"/>
   </w:num>
   <w:num w:numId="8">
-    <w:abstractNumId w:val="35"/>
+    <w:abstractNumId w:val="37"/>
   </w:num>
   <w:num w:numId="9">
-    <w:abstractNumId w:val="4"/>
+    <w:abstractNumId w:val="5"/>
   </w:num>
   <w:num w:numId="10">
-    <w:abstractNumId w:val="24"/>
+    <w:abstractNumId w:val="26"/>
   </w:num>
   <w:num w:numId="11">
-    <w:abstractNumId w:val="11"/>
+    <w:abstractNumId w:val="12"/>
   </w:num>
   <w:num w:numId="12">
     <w:abstractNumId w:val="2"/>
   </w:num>
   <w:num w:numId="13">
-    <w:abstractNumId w:val="23"/>
+    <w:abstractNumId w:val="25"/>
   </w:num>
   <w:num w:numId="14">
-    <w:abstractNumId w:val="37"/>
+    <w:abstractNumId w:val="39"/>
   </w:num>
   <w:num w:numId="15">
-    <w:abstractNumId w:val="36"/>
+    <w:abstractNumId w:val="38"/>
   </w:num>
   <w:num w:numId="16">
+    <w:abstractNumId w:val="9"/>
+  </w:num>
+  <w:num w:numId="17">
+    <w:abstractNumId w:val="19"/>
+  </w:num>
+  <w:num w:numId="18">
     <w:abstractNumId w:val="8"/>
   </w:num>
-  <w:num w:numId="17">
+  <w:num w:numId="19">
+    <w:abstractNumId w:val="11"/>
+  </w:num>
+  <w:num w:numId="20">
     <w:abstractNumId w:val="17"/>
   </w:num>
-  <w:num w:numId="18">
-    <w:abstractNumId w:val="7"/>
-  </w:num>
-  <w:num w:numId="19">
-    <w:abstractNumId w:val="10"/>
-  </w:num>
-  <w:num w:numId="20">
-    <w:abstractNumId w:val="16"/>
-  </w:num>
   <w:num w:numId="21">
-    <w:abstractNumId w:val="3"/>
+    <w:abstractNumId w:val="4"/>
   </w:num>
   <w:num w:numId="22">
-    <w:abstractNumId w:val="29"/>
+    <w:abstractNumId w:val="31"/>
   </w:num>
   <w:num w:numId="23">
     <w:abstractNumId w:val="1"/>
   </w:num>
   <w:num w:numId="24">
-    <w:abstractNumId w:val="5"/>
+    <w:abstractNumId w:val="6"/>
   </w:num>
   <w:num w:numId="25">
-    <w:abstractNumId w:val="34"/>
+    <w:abstractNumId w:val="36"/>
   </w:num>
   <w:num w:numId="26">
     <w:abstractNumId w:val="0"/>
   </w:num>
   <w:num w:numId="27">
+    <w:abstractNumId w:val="35"/>
+  </w:num>
+  <w:num w:numId="28">
+    <w:abstractNumId w:val="34"/>
+  </w:num>
+  <w:num w:numId="29">
+    <w:abstractNumId w:val="32"/>
+  </w:num>
+  <w:num w:numId="30">
+    <w:abstractNumId w:val="29"/>
+  </w:num>
+  <w:num w:numId="31">
+    <w:abstractNumId w:val="21"/>
+  </w:num>
+  <w:num w:numId="32">
+    <w:abstractNumId w:val="20"/>
+  </w:num>
+  <w:num w:numId="33">
+    <w:abstractNumId w:val="30"/>
+  </w:num>
+  <w:num w:numId="34">
+    <w:abstractNumId w:val="7"/>
+  </w:num>
+  <w:num w:numId="35">
     <w:abstractNumId w:val="33"/>
   </w:num>
-  <w:num w:numId="28">
-    <w:abstractNumId w:val="32"/>
+  <w:num w:numId="36">
+    <w:abstractNumId w:val="16"/>
   </w:num>
-  <w:num w:numId="29">
-    <w:abstractNumId w:val="30"/>
-  </w:num>
-  <w:num w:numId="30">
+  <w:num w:numId="37">
     <w:abstractNumId w:val="27"/>
   </w:num>
-  <w:num w:numId="31">
-    <w:abstractNumId w:val="19"/>
+  <w:num w:numId="38">
+    <w:abstractNumId w:val="22"/>
   </w:num>
-  <w:num w:numId="32">
+  <w:num w:numId="39">
+    <w:abstractNumId w:val="13"/>
+  </w:num>
+  <w:num w:numId="40">
+    <w:abstractNumId w:val="28"/>
+  </w:num>
+  <w:num w:numId="41">
     <w:abstractNumId w:val="18"/>
   </w:num>
-  <w:num w:numId="33">
-    <w:abstractNumId w:val="28"/>
-  </w:num>
-  <w:num w:numId="34">
-    <w:abstractNumId w:val="6"/>
-  </w:num>
-  <w:num w:numId="35">
-    <w:abstractNumId w:val="31"/>
-  </w:num>
-  <w:num w:numId="36">
-    <w:abstractNumId w:val="15"/>
-  </w:num>
-  <w:num w:numId="37">
-    <w:abstractNumId w:val="25"/>
-  </w:num>
-  <w:num w:numId="38">
-    <w:abstractNumId w:val="20"/>
-  </w:num>
-  <w:num w:numId="39">
-    <w:abstractNumId w:val="12"/>
-  </w:num>
-  <w:num w:numId="40">
-    <w:abstractNumId w:val="26"/>
+  <w:num w:numId="42">
+    <w:abstractNumId w:val="3"/>
   </w:num>
 </w:numbering>
 </file>
@@ -24971,7 +25933,7 @@
 </file>
 
 <file path=customXml/itemProps1.xml><?xml version="1.0" encoding="utf-8"?>
-<ds:datastoreItem xmlns:ds="http://schemas.openxmlformats.org/officeDocument/2006/customXml" ds:itemID="{523301D8-AF1E-4ECF-B50D-44E9F2D0FC32}">
+<ds:datastoreItem xmlns:ds="http://schemas.openxmlformats.org/officeDocument/2006/customXml" ds:itemID="{646F9D76-683D-41CD-934B-F0D58EF90576}">
   <ds:schemaRefs>
     <ds:schemaRef ds:uri="http://schemas.openxmlformats.org/officeDocument/2006/bibliography"/>
   </ds:schemaRefs>

</xml_diff>